<commit_message>
Commit de prueba 2
Test2
</commit_message>
<xml_diff>
--- a/Lab4_A80622/Lab4_A80622.docx
+++ b/Lab4_A80622/Lab4_A80622.docx
@@ -1395,14 +1395,7 @@
           <w:sz w:val="24"/>
           <w:lang w:val="es-CR"/>
         </w:rPr>
-        <w:t xml:space="preserve">Para </w:t>
-      </w:r>
-      <w:r>
-        <w:rPr>
-          <w:sz w:val="24"/>
-          <w:lang w:val="es-CR"/>
-        </w:rPr>
-        <w:t xml:space="preserve">hacer un </w:t>
+        <w:t xml:space="preserve">Para hacer un </w:t>
       </w:r>
       <w:proofErr w:type="spellStart"/>
       <w:r>
@@ -1418,14 +1411,7 @@
           <w:sz w:val="24"/>
           <w:lang w:val="es-CR"/>
         </w:rPr>
-        <w:t xml:space="preserve"> de los nuevos cambios en el repositorio u</w:t>
-      </w:r>
-      <w:r>
-        <w:rPr>
-          <w:sz w:val="24"/>
-          <w:lang w:val="es-CR"/>
-        </w:rPr>
-        <w:t xml:space="preserve">sando la aplicación de </w:t>
+        <w:t xml:space="preserve"> de los nuevos cambios en el repositorio usando la aplicación de </w:t>
       </w:r>
       <w:proofErr w:type="spellStart"/>
       <w:r>
@@ -1538,8 +1524,6 @@
         </w:rPr>
         <w:t xml:space="preserve">. </w:t>
       </w:r>
-      <w:bookmarkStart w:id="0" w:name="_GoBack"/>
-      <w:bookmarkEnd w:id="0"/>
     </w:p>
     <w:p>
       <w:pPr>
@@ -1591,7 +1575,7 @@
     <w:p>
       <w:pPr>
         <w:pStyle w:val="NoSpacing"/>
-        <w:jc w:val="both"/>
+        <w:jc w:val="center"/>
         <w:rPr>
           <w:sz w:val="24"/>
           <w:lang w:val="es-CR"/>
@@ -1657,33 +1641,62 @@
           <w:lang w:val="es-CR"/>
         </w:rPr>
       </w:pPr>
-    </w:p>
-    <w:p>
-      <w:pPr>
-        <w:pStyle w:val="NoSpacing"/>
-        <w:jc w:val="both"/>
-        <w:rPr>
-          <w:sz w:val="24"/>
-          <w:lang w:val="es-CR"/>
-        </w:rPr>
-      </w:pPr>
-    </w:p>
-    <w:p>
-      <w:pPr>
-        <w:pStyle w:val="NoSpacing"/>
-        <w:jc w:val="both"/>
-        <w:rPr>
-          <w:b/>
-          <w:sz w:val="24"/>
-          <w:lang w:val="es-CR"/>
-        </w:rPr>
-      </w:pPr>
-      <w:r>
-        <w:rPr>
-          <w:b/>
-          <w:sz w:val="24"/>
-          <w:lang w:val="es-CR"/>
-        </w:rPr>
+      <w:r>
+        <w:rPr>
+          <w:sz w:val="24"/>
+          <w:lang w:val="es-CR"/>
+        </w:rPr>
+        <w:t xml:space="preserve">Hacer un </w:t>
+      </w:r>
+      <w:proofErr w:type="spellStart"/>
+      <w:r>
+        <w:rPr>
+          <w:sz w:val="24"/>
+          <w:lang w:val="es-CR"/>
+        </w:rPr>
+        <w:t>commit</w:t>
+      </w:r>
+      <w:proofErr w:type="spellEnd"/>
+      <w:r>
+        <w:rPr>
+          <w:sz w:val="24"/>
+          <w:lang w:val="es-CR"/>
+        </w:rPr>
+        <w:t xml:space="preserve"> es crear una versión del repositorio en un momento determinado, con el objetivo de tener esta nueva versión como referencia del estado del proyecto. </w:t>
+      </w:r>
+    </w:p>
+    <w:p>
+      <w:pPr>
+        <w:rPr>
+          <w:sz w:val="24"/>
+          <w:lang w:val="es-CR"/>
+        </w:rPr>
+      </w:pPr>
+      <w:r>
+        <w:rPr>
+          <w:sz w:val="24"/>
+          <w:lang w:val="es-CR"/>
+        </w:rPr>
+        <w:br w:type="page"/>
+      </w:r>
+    </w:p>
+    <w:p>
+      <w:pPr>
+        <w:pStyle w:val="NoSpacing"/>
+        <w:jc w:val="both"/>
+        <w:rPr>
+          <w:b/>
+          <w:sz w:val="24"/>
+          <w:lang w:val="es-CR"/>
+        </w:rPr>
+      </w:pPr>
+      <w:r>
+        <w:rPr>
+          <w:b/>
+          <w:sz w:val="24"/>
+          <w:lang w:val="es-CR"/>
+        </w:rPr>
+        <w:lastRenderedPageBreak/>
         <w:t>4. ¿Cómo subir los cambios al repositorio?</w:t>
       </w:r>
     </w:p>
@@ -1692,7 +1705,6 @@
         <w:pStyle w:val="NoSpacing"/>
         <w:jc w:val="both"/>
         <w:rPr>
-          <w:b/>
           <w:sz w:val="24"/>
           <w:lang w:val="es-CR"/>
         </w:rPr>
@@ -1721,8 +1733,96 @@
           <w:sz w:val="24"/>
           <w:lang w:val="es-CR"/>
         </w:rPr>
-        <w:t>. Muestre que efectivamente los cambios se reflejan en GitHub.</w:t>
-      </w:r>
+        <w:t xml:space="preserve">. Muestre que efectivamente los cambios se reflejan en </w:t>
+      </w:r>
+      <w:proofErr w:type="spellStart"/>
+      <w:r>
+        <w:rPr>
+          <w:b/>
+          <w:sz w:val="24"/>
+          <w:lang w:val="es-CR"/>
+        </w:rPr>
+        <w:t>GitHub</w:t>
+      </w:r>
+      <w:proofErr w:type="spellEnd"/>
+      <w:r>
+        <w:rPr>
+          <w:b/>
+          <w:sz w:val="24"/>
+          <w:lang w:val="es-CR"/>
+        </w:rPr>
+        <w:t>.</w:t>
+      </w:r>
+    </w:p>
+    <w:p>
+      <w:pPr>
+        <w:pStyle w:val="NoSpacing"/>
+        <w:jc w:val="both"/>
+        <w:rPr>
+          <w:sz w:val="24"/>
+          <w:lang w:val="es-CR"/>
+        </w:rPr>
+      </w:pPr>
+    </w:p>
+    <w:p>
+      <w:pPr>
+        <w:pStyle w:val="NoSpacing"/>
+        <w:jc w:val="both"/>
+        <w:rPr>
+          <w:sz w:val="24"/>
+          <w:lang w:val="es-CR"/>
+        </w:rPr>
+      </w:pPr>
+      <w:r>
+        <w:rPr>
+          <w:sz w:val="24"/>
+          <w:lang w:val="es-CR"/>
+        </w:rPr>
+        <w:t xml:space="preserve">Para subir los cambios realizados en el repositorio, es necesario publicar el proyecto, para esto hay que hacer lo siguiente: </w:t>
+      </w:r>
+    </w:p>
+    <w:p>
+      <w:pPr>
+        <w:pStyle w:val="NoSpacing"/>
+        <w:numPr>
+          <w:ilvl w:val="0"/>
+          <w:numId w:val="8"/>
+        </w:numPr>
+        <w:jc w:val="both"/>
+        <w:rPr>
+          <w:sz w:val="24"/>
+          <w:lang w:val="es-CR"/>
+        </w:rPr>
+      </w:pPr>
+      <w:r>
+        <w:rPr>
+          <w:sz w:val="24"/>
+          <w:lang w:val="es-CR"/>
+        </w:rPr>
+        <w:t>Ir a la esquina superior derecha.</w:t>
+      </w:r>
+      <w:bookmarkStart w:id="0" w:name="_GoBack"/>
+      <w:bookmarkEnd w:id="0"/>
+    </w:p>
+    <w:p>
+      <w:pPr>
+        <w:pStyle w:val="NoSpacing"/>
+        <w:jc w:val="both"/>
+        <w:rPr>
+          <w:sz w:val="24"/>
+          <w:lang w:val="es-CR"/>
+        </w:rPr>
+      </w:pPr>
+    </w:p>
+    <w:p>
+      <w:pPr>
+        <w:pStyle w:val="NoSpacing"/>
+        <w:jc w:val="both"/>
+        <w:rPr>
+          <w:sz w:val="24"/>
+          <w:lang w:val="es-CR"/>
+        </w:rPr>
+      </w:pPr>
     </w:p>
     <w:sectPr>
       <w:pgSz w:w="12240" w:h="15840"/>
@@ -2356,6 +2456,95 @@
       <w:lvlJc w:val="right"/>
       <w:pPr>
         <w:ind w:left="6840" w:hanging="180"/>
+      </w:pPr>
+    </w:lvl>
+  </w:abstractNum>
+  <w:abstractNum w:abstractNumId="7" w15:restartNumberingAfterBreak="0">
+    <w:nsid w:val="6F5E44EC"/>
+    <w:multiLevelType w:val="hybridMultilevel"/>
+    <w:tmpl w:val="E2707094"/>
+    <w:lvl w:ilvl="0" w:tplc="0409000F">
+      <w:start w:val="1"/>
+      <w:numFmt w:val="decimal"/>
+      <w:lvlText w:val="%1."/>
+      <w:lvlJc w:val="left"/>
+      <w:pPr>
+        <w:ind w:left="720" w:hanging="360"/>
+      </w:pPr>
+      <w:rPr>
+        <w:rFonts w:hint="default"/>
+      </w:rPr>
+    </w:lvl>
+    <w:lvl w:ilvl="1" w:tplc="04090019" w:tentative="1">
+      <w:start w:val="1"/>
+      <w:numFmt w:val="lowerLetter"/>
+      <w:lvlText w:val="%2."/>
+      <w:lvlJc w:val="left"/>
+      <w:pPr>
+        <w:ind w:left="1440" w:hanging="360"/>
+      </w:pPr>
+    </w:lvl>
+    <w:lvl w:ilvl="2" w:tplc="0409001B" w:tentative="1">
+      <w:start w:val="1"/>
+      <w:numFmt w:val="lowerRoman"/>
+      <w:lvlText w:val="%3."/>
+      <w:lvlJc w:val="right"/>
+      <w:pPr>
+        <w:ind w:left="2160" w:hanging="180"/>
+      </w:pPr>
+    </w:lvl>
+    <w:lvl w:ilvl="3" w:tplc="0409000F" w:tentative="1">
+      <w:start w:val="1"/>
+      <w:numFmt w:val="decimal"/>
+      <w:lvlText w:val="%4."/>
+      <w:lvlJc w:val="left"/>
+      <w:pPr>
+        <w:ind w:left="2880" w:hanging="360"/>
+      </w:pPr>
+    </w:lvl>
+    <w:lvl w:ilvl="4" w:tplc="04090019" w:tentative="1">
+      <w:start w:val="1"/>
+      <w:numFmt w:val="lowerLetter"/>
+      <w:lvlText w:val="%5."/>
+      <w:lvlJc w:val="left"/>
+      <w:pPr>
+        <w:ind w:left="3600" w:hanging="360"/>
+      </w:pPr>
+    </w:lvl>
+    <w:lvl w:ilvl="5" w:tplc="0409001B" w:tentative="1">
+      <w:start w:val="1"/>
+      <w:numFmt w:val="lowerRoman"/>
+      <w:lvlText w:val="%6."/>
+      <w:lvlJc w:val="right"/>
+      <w:pPr>
+        <w:ind w:left="4320" w:hanging="180"/>
+      </w:pPr>
+    </w:lvl>
+    <w:lvl w:ilvl="6" w:tplc="0409000F" w:tentative="1">
+      <w:start w:val="1"/>
+      <w:numFmt w:val="decimal"/>
+      <w:lvlText w:val="%7."/>
+      <w:lvlJc w:val="left"/>
+      <w:pPr>
+        <w:ind w:left="5040" w:hanging="360"/>
+      </w:pPr>
+    </w:lvl>
+    <w:lvl w:ilvl="7" w:tplc="04090019" w:tentative="1">
+      <w:start w:val="1"/>
+      <w:numFmt w:val="lowerLetter"/>
+      <w:lvlText w:val="%8."/>
+      <w:lvlJc w:val="left"/>
+      <w:pPr>
+        <w:ind w:left="5760" w:hanging="360"/>
+      </w:pPr>
+    </w:lvl>
+    <w:lvl w:ilvl="8" w:tplc="0409001B" w:tentative="1">
+      <w:start w:val="1"/>
+      <w:numFmt w:val="lowerRoman"/>
+      <w:lvlText w:val="%9."/>
+      <w:lvlJc w:val="right"/>
+      <w:pPr>
+        <w:ind w:left="6480" w:hanging="180"/>
       </w:pPr>
     </w:lvl>
   </w:abstractNum>
@@ -2379,6 +2568,9 @@
   </w:num>
   <w:num w:numId="7">
     <w:abstractNumId w:val="3"/>
+  </w:num>
+  <w:num w:numId="8">
+    <w:abstractNumId w:val="7"/>
   </w:num>
 </w:numbering>
 </file>

</xml_diff>

<commit_message>
Versión finalizada del Lab 4
En esta versión todas las preguntas de Lab 4 fueron contestadas.
</commit_message>
<xml_diff>
--- a/Lab4_A80622/Lab4_A80622.docx
+++ b/Lab4_A80622/Lab4_A80622.docx
@@ -66,7 +66,7 @@
     <w:p>
       <w:pPr>
         <w:pStyle w:val="Title"/>
-        <w:jc w:val="both"/>
+        <w:jc w:val="center"/>
         <w:rPr>
           <w:b/>
           <w:lang w:val="es-CR"/>
@@ -336,7 +336,7 @@
                     <pic:cNvPicPr/>
                   </pic:nvPicPr>
                   <pic:blipFill>
-                    <a:blip r:embed="rId5"/>
+                    <a:blip r:embed="rId7"/>
                     <a:stretch>
                       <a:fillRect/>
                     </a:stretch>
@@ -419,7 +419,14 @@
           <w:sz w:val="24"/>
           <w:lang w:val="es-CR"/>
         </w:rPr>
-        <w:t>Escoger un nombre para el repositorio.</w:t>
+        <w:t>Escribir</w:t>
+      </w:r>
+      <w:r>
+        <w:rPr>
+          <w:sz w:val="24"/>
+          <w:lang w:val="es-CR"/>
+        </w:rPr>
+        <w:t xml:space="preserve"> un nombre para el repositorio.</w:t>
       </w:r>
     </w:p>
     <w:p>
@@ -477,7 +484,49 @@
           <w:sz w:val="24"/>
           <w:lang w:val="es-CR"/>
         </w:rPr>
-        <w:t xml:space="preserve"> ignore el tipo de lenguaje en el que su programa está escrito para que se cree un archivo con los tipos usuales de archivos que se van a ignorar.</w:t>
+        <w:t xml:space="preserve"> ignore el tipo</w:t>
+      </w:r>
+      <w:r>
+        <w:rPr>
+          <w:sz w:val="24"/>
+          <w:lang w:val="es-CR"/>
+        </w:rPr>
+        <w:t xml:space="preserve"> de documentos que el repositorio va a contener, si es un programa, hay una listado </w:t>
+      </w:r>
+      <w:r>
+        <w:rPr>
+          <w:sz w:val="24"/>
+          <w:lang w:val="es-CR"/>
+        </w:rPr>
+        <w:t>de lenguaje</w:t>
+      </w:r>
+      <w:r>
+        <w:rPr>
+          <w:sz w:val="24"/>
+          <w:lang w:val="es-CR"/>
+        </w:rPr>
+        <w:t>s de programación</w:t>
+      </w:r>
+      <w:r>
+        <w:rPr>
+          <w:sz w:val="24"/>
+          <w:lang w:val="es-CR"/>
+        </w:rPr>
+        <w:t xml:space="preserve"> </w:t>
+      </w:r>
+      <w:r>
+        <w:rPr>
+          <w:sz w:val="24"/>
+          <w:lang w:val="es-CR"/>
+        </w:rPr>
+        <w:t xml:space="preserve">predefinidos </w:t>
+      </w:r>
+      <w:r>
+        <w:rPr>
+          <w:sz w:val="24"/>
+          <w:lang w:val="es-CR"/>
+        </w:rPr>
+        <w:t>con los tipos usuales de archivos que se van a ignorar.</w:t>
       </w:r>
     </w:p>
     <w:p>
@@ -562,7 +611,7 @@
                     <pic:cNvPicPr/>
                   </pic:nvPicPr>
                   <pic:blipFill rotWithShape="1">
-                    <a:blip r:embed="rId6"/>
+                    <a:blip r:embed="rId8"/>
                     <a:srcRect l="1897"/>
                     <a:stretch/>
                   </pic:blipFill>
@@ -671,7 +720,21 @@
           <w:sz w:val="24"/>
           <w:lang w:val="es-CR"/>
         </w:rPr>
-        <w:t xml:space="preserve"> contamos con la ventaja que vamos a poder contar con un historial de versiones de los archivos que contengan el folder del proyecto. </w:t>
+        <w:t xml:space="preserve"> contamos con la ventaja que vamos a poder </w:t>
+      </w:r>
+      <w:r>
+        <w:rPr>
+          <w:sz w:val="24"/>
+          <w:lang w:val="es-CR"/>
+        </w:rPr>
+        <w:t>tener</w:t>
+      </w:r>
+      <w:r>
+        <w:rPr>
+          <w:sz w:val="24"/>
+          <w:lang w:val="es-CR"/>
+        </w:rPr>
+        <w:t xml:space="preserve"> un historial de versiones de los archivos que contenga el folder del proyecto. </w:t>
       </w:r>
     </w:p>
     <w:p>
@@ -911,7 +974,7 @@
                     <pic:cNvPicPr/>
                   </pic:nvPicPr>
                   <pic:blipFill>
-                    <a:blip r:embed="rId5"/>
+                    <a:blip r:embed="rId7"/>
                     <a:stretch>
                       <a:fillRect/>
                     </a:stretch>
@@ -1094,7 +1157,7 @@
                     <pic:cNvPicPr/>
                   </pic:nvPicPr>
                   <pic:blipFill>
-                    <a:blip r:embed="rId7"/>
+                    <a:blip r:embed="rId9"/>
                     <a:stretch>
                       <a:fillRect/>
                     </a:stretch>
@@ -1194,7 +1257,7 @@
                     <pic:cNvPicPr/>
                   </pic:nvPicPr>
                   <pic:blipFill>
-                    <a:blip r:embed="rId8"/>
+                    <a:blip r:embed="rId10"/>
                     <a:stretch>
                       <a:fillRect/>
                     </a:stretch>
@@ -1202,7 +1265,7 @@
                   <pic:spPr>
                     <a:xfrm>
                       <a:off x="0" y="0"/>
-                      <a:ext cx="1534652" cy="1747926"/>
+                      <a:ext cx="1526875" cy="1739069"/>
                     </a:xfrm>
                     <a:prstGeom prst="rect">
                       <a:avLst/>
@@ -1238,7 +1301,21 @@
           <w:sz w:val="24"/>
           <w:lang w:val="es-CR"/>
         </w:rPr>
-        <w:t>Clonar un repositorio significa copiar en su máquina local todas las carpetas del repositorio, así como la configuración, por lo que una vez que se clone el repositorio, este va a formar parte de los proyecto</w:t>
+        <w:t>Clonar un repositorio significa copiar en su máquina local todas las carpetas del repositorio, así como la configuración, por lo que una vez que se clon</w:t>
+      </w:r>
+      <w:r>
+        <w:rPr>
+          <w:sz w:val="24"/>
+          <w:lang w:val="es-CR"/>
+        </w:rPr>
+        <w:t>a</w:t>
+      </w:r>
+      <w:r>
+        <w:rPr>
+          <w:sz w:val="24"/>
+          <w:lang w:val="es-CR"/>
+        </w:rPr>
+        <w:t xml:space="preserve"> el repositorio, este va a formar parte de los proyecto</w:t>
       </w:r>
       <w:r>
         <w:rPr>
@@ -1506,7 +1583,21 @@
           <w:sz w:val="24"/>
           <w:lang w:val="es-CR"/>
         </w:rPr>
-        <w:t xml:space="preserve">Agregar de forma resumida los cambios que trae el nuevo </w:t>
+        <w:t xml:space="preserve">Agregar </w:t>
+      </w:r>
+      <w:r>
+        <w:rPr>
+          <w:sz w:val="24"/>
+          <w:lang w:val="es-CR"/>
+        </w:rPr>
+        <w:t xml:space="preserve">un texto que resuma </w:t>
+      </w:r>
+      <w:r>
+        <w:rPr>
+          <w:sz w:val="24"/>
+          <w:lang w:val="es-CR"/>
+        </w:rPr>
+        <w:t xml:space="preserve">los cambios que trae el nuevo </w:t>
       </w:r>
       <w:proofErr w:type="spellStart"/>
       <w:r>
@@ -1543,7 +1634,42 @@
           <w:sz w:val="24"/>
           <w:lang w:val="es-CR"/>
         </w:rPr>
-        <w:t xml:space="preserve">Agregar una descripción de los cambios o poner comentarios acerca del proceso y la razón del nuevo </w:t>
+        <w:t>Además como opción adicional, es posible a</w:t>
+      </w:r>
+      <w:r>
+        <w:rPr>
+          <w:sz w:val="24"/>
+          <w:lang w:val="es-CR"/>
+        </w:rPr>
+        <w:t>gregar una descripción</w:t>
+      </w:r>
+      <w:r>
+        <w:rPr>
+          <w:sz w:val="24"/>
+          <w:lang w:val="es-CR"/>
+        </w:rPr>
+        <w:t xml:space="preserve"> más extensa</w:t>
+      </w:r>
+      <w:r>
+        <w:rPr>
+          <w:sz w:val="24"/>
+          <w:lang w:val="es-CR"/>
+        </w:rPr>
+        <w:t xml:space="preserve"> </w:t>
+      </w:r>
+      <w:r>
+        <w:rPr>
+          <w:sz w:val="24"/>
+          <w:lang w:val="es-CR"/>
+        </w:rPr>
+        <w:t xml:space="preserve">o poner comentarios </w:t>
+      </w:r>
+      <w:r>
+        <w:rPr>
+          <w:sz w:val="24"/>
+          <w:lang w:val="es-CR"/>
+        </w:rPr>
+        <w:t xml:space="preserve">de los cambios del proceso y la razón del nuevo </w:t>
       </w:r>
       <w:proofErr w:type="spellStart"/>
       <w:r>
@@ -1571,6 +1697,8 @@
           <w:lang w:val="es-CR"/>
         </w:rPr>
       </w:pPr>
+      <w:bookmarkStart w:id="0" w:name="_GoBack"/>
+      <w:bookmarkEnd w:id="0"/>
     </w:p>
     <w:p>
       <w:pPr>
@@ -1601,7 +1729,7 @@
                     <pic:cNvPicPr/>
                   </pic:nvPicPr>
                   <pic:blipFill>
-                    <a:blip r:embed="rId9"/>
+                    <a:blip r:embed="rId11"/>
                     <a:stretch>
                       <a:fillRect/>
                     </a:stretch>
@@ -1662,7 +1790,14 @@
           <w:sz w:val="24"/>
           <w:lang w:val="es-CR"/>
         </w:rPr>
-        <w:t xml:space="preserve"> es crear una versión del repositorio en un momento determinado, con el objetivo de tener esta nueva versión como referencia del estado del proyecto. </w:t>
+        <w:t xml:space="preserve"> es crear una versión del repositorio en un momento determinado, con el objetivo de tener esta nueva versión </w:t>
+      </w:r>
+      <w:r>
+        <w:rPr>
+          <w:sz w:val="24"/>
+          <w:lang w:val="es-CR"/>
+        </w:rPr>
+        <w:t>en una especie de historial del estado del proyecto.</w:t>
       </w:r>
     </w:p>
     <w:p>
@@ -1778,7 +1913,7 @@
           <w:sz w:val="24"/>
           <w:lang w:val="es-CR"/>
         </w:rPr>
-        <w:t xml:space="preserve">Para subir los cambios realizados en el repositorio, es necesario publicar el proyecto, para esto hay que hacer lo siguiente: </w:t>
+        <w:t xml:space="preserve">Para subir los cambios realizados en el repositorio, es necesario hacer lo siguiente: </w:t>
       </w:r>
     </w:p>
     <w:p>
@@ -1799,32 +1934,370 @@
           <w:sz w:val="24"/>
           <w:lang w:val="es-CR"/>
         </w:rPr>
-        <w:t>Ir a la esquina superior derecha.</w:t>
-      </w:r>
-      <w:bookmarkStart w:id="0" w:name="_GoBack"/>
-      <w:bookmarkEnd w:id="0"/>
-    </w:p>
-    <w:p>
-      <w:pPr>
-        <w:pStyle w:val="NoSpacing"/>
-        <w:jc w:val="both"/>
-        <w:rPr>
-          <w:sz w:val="24"/>
-          <w:lang w:val="es-CR"/>
-        </w:rPr>
-      </w:pPr>
-    </w:p>
-    <w:p>
-      <w:pPr>
-        <w:pStyle w:val="NoSpacing"/>
-        <w:jc w:val="both"/>
-        <w:rPr>
-          <w:sz w:val="24"/>
-          <w:lang w:val="es-CR"/>
-        </w:rPr>
-      </w:pPr>
+        <w:t>Presionar el botón de “</w:t>
+      </w:r>
+      <w:proofErr w:type="spellStart"/>
+      <w:r>
+        <w:rPr>
+          <w:sz w:val="24"/>
+          <w:lang w:val="es-CR"/>
+        </w:rPr>
+        <w:t>Sync</w:t>
+      </w:r>
+      <w:proofErr w:type="spellEnd"/>
+      <w:r>
+        <w:rPr>
+          <w:sz w:val="24"/>
+          <w:lang w:val="es-CR"/>
+        </w:rPr>
+        <w:t>” que se encuentra en la esquina superior derecha.</w:t>
+      </w:r>
+    </w:p>
+    <w:p>
+      <w:pPr>
+        <w:pStyle w:val="NoSpacing"/>
+        <w:jc w:val="center"/>
+        <w:rPr>
+          <w:sz w:val="24"/>
+          <w:lang w:val="es-CR"/>
+        </w:rPr>
+      </w:pPr>
+      <w:r>
+        <w:rPr>
+          <w:noProof/>
+        </w:rPr>
+        <w:drawing>
+          <wp:inline distT="0" distB="0" distL="0" distR="0" wp14:anchorId="5DF03115" wp14:editId="6112F723">
+            <wp:extent cx="1147314" cy="628341"/>
+            <wp:effectExtent l="190500" t="190500" r="186690" b="191135"/>
+            <wp:docPr id="8" name="Picture 8"/>
+            <wp:cNvGraphicFramePr>
+              <a:graphicFrameLocks xmlns:a="http://schemas.openxmlformats.org/drawingml/2006/main" noChangeAspect="1"/>
+            </wp:cNvGraphicFramePr>
+            <a:graphic xmlns:a="http://schemas.openxmlformats.org/drawingml/2006/main">
+              <a:graphicData uri="http://schemas.openxmlformats.org/drawingml/2006/picture">
+                <pic:pic xmlns:pic="http://schemas.openxmlformats.org/drawingml/2006/picture">
+                  <pic:nvPicPr>
+                    <pic:cNvPr id="1" name=""/>
+                    <pic:cNvPicPr/>
+                  </pic:nvPicPr>
+                  <pic:blipFill rotWithShape="1">
+                    <a:blip r:embed="rId12"/>
+                    <a:srcRect l="14234" b="18441"/>
+                    <a:stretch/>
+                  </pic:blipFill>
+                  <pic:spPr bwMode="auto">
+                    <a:xfrm>
+                      <a:off x="0" y="0"/>
+                      <a:ext cx="1154481" cy="632266"/>
+                    </a:xfrm>
+                    <a:prstGeom prst="rect">
+                      <a:avLst/>
+                    </a:prstGeom>
+                    <a:ln>
+                      <a:noFill/>
+                    </a:ln>
+                    <a:effectLst>
+                      <a:outerShdw blurRad="190500" algn="tl" rotWithShape="0">
+                        <a:srgbClr val="000000">
+                          <a:alpha val="70000"/>
+                        </a:srgbClr>
+                      </a:outerShdw>
+                    </a:effectLst>
+                    <a:extLst>
+                      <a:ext uri="{53640926-AAD7-44D8-BBD7-CCE9431645EC}">
+                        <a14:shadowObscured xmlns:a14="http://schemas.microsoft.com/office/drawing/2010/main"/>
+                      </a:ext>
+                    </a:extLst>
+                  </pic:spPr>
+                </pic:pic>
+              </a:graphicData>
+            </a:graphic>
+          </wp:inline>
+        </w:drawing>
+      </w:r>
+    </w:p>
+    <w:p>
+      <w:pPr>
+        <w:pStyle w:val="NoSpacing"/>
+        <w:rPr>
+          <w:sz w:val="24"/>
+          <w:lang w:val="es-CR"/>
+        </w:rPr>
+      </w:pPr>
+    </w:p>
+    <w:p>
+      <w:pPr>
+        <w:pStyle w:val="NoSpacing"/>
+        <w:jc w:val="both"/>
+        <w:rPr>
+          <w:sz w:val="24"/>
+          <w:lang w:val="es-CR"/>
+        </w:rPr>
+      </w:pPr>
+      <w:r>
+        <w:rPr>
+          <w:sz w:val="24"/>
+          <w:lang w:val="es-CR"/>
+        </w:rPr>
+        <w:t xml:space="preserve">Para verificar que los cambios fueron realizados se puede hacer desde la aplicación de </w:t>
+      </w:r>
+      <w:proofErr w:type="spellStart"/>
+      <w:r>
+        <w:rPr>
+          <w:sz w:val="24"/>
+          <w:lang w:val="es-CR"/>
+        </w:rPr>
+        <w:t>Github</w:t>
+      </w:r>
+      <w:proofErr w:type="spellEnd"/>
+      <w:r>
+        <w:rPr>
+          <w:sz w:val="24"/>
+          <w:lang w:val="es-CR"/>
+        </w:rPr>
+        <w:t xml:space="preserve"> para Windows de la siguiente manera:</w:t>
+      </w:r>
+    </w:p>
+    <w:p>
+      <w:pPr>
+        <w:pStyle w:val="NoSpacing"/>
+        <w:numPr>
+          <w:ilvl w:val="0"/>
+          <w:numId w:val="9"/>
+        </w:numPr>
+        <w:jc w:val="both"/>
+        <w:rPr>
+          <w:sz w:val="24"/>
+          <w:lang w:val="es-CR"/>
+        </w:rPr>
+      </w:pPr>
+      <w:r>
+        <w:rPr>
+          <w:sz w:val="24"/>
+          <w:lang w:val="es-CR"/>
+        </w:rPr>
+        <w:t>Ir a “</w:t>
+      </w:r>
+      <w:proofErr w:type="spellStart"/>
+      <w:r>
+        <w:rPr>
+          <w:sz w:val="24"/>
+          <w:lang w:val="es-CR"/>
+        </w:rPr>
+        <w:t>History</w:t>
+      </w:r>
+      <w:proofErr w:type="spellEnd"/>
+      <w:r>
+        <w:rPr>
+          <w:sz w:val="24"/>
+          <w:lang w:val="es-CR"/>
+        </w:rPr>
+        <w:t>”.</w:t>
+      </w:r>
+    </w:p>
+    <w:p>
+      <w:pPr>
+        <w:pStyle w:val="NoSpacing"/>
+        <w:numPr>
+          <w:ilvl w:val="0"/>
+          <w:numId w:val="9"/>
+        </w:numPr>
+        <w:jc w:val="both"/>
+        <w:rPr>
+          <w:sz w:val="24"/>
+          <w:lang w:val="es-CR"/>
+        </w:rPr>
+      </w:pPr>
+      <w:r>
+        <w:rPr>
+          <w:sz w:val="24"/>
+          <w:lang w:val="es-CR"/>
+        </w:rPr>
+        <w:t xml:space="preserve">Revisar la lista de cambios históricos desde la creación del repositorio hasta el último </w:t>
+      </w:r>
+      <w:proofErr w:type="spellStart"/>
+      <w:r>
+        <w:rPr>
+          <w:sz w:val="24"/>
+          <w:lang w:val="es-CR"/>
+        </w:rPr>
+        <w:t>Commit</w:t>
+      </w:r>
+      <w:proofErr w:type="spellEnd"/>
+      <w:r>
+        <w:rPr>
+          <w:sz w:val="24"/>
+          <w:lang w:val="es-CR"/>
+        </w:rPr>
+        <w:t xml:space="preserve"> realizado. </w:t>
+      </w:r>
+    </w:p>
+    <w:p>
+      <w:pPr>
+        <w:pStyle w:val="NoSpacing"/>
+        <w:jc w:val="center"/>
+        <w:rPr>
+          <w:sz w:val="24"/>
+          <w:lang w:val="es-CR"/>
+        </w:rPr>
+      </w:pPr>
+      <w:r>
+        <w:rPr>
+          <w:noProof/>
+        </w:rPr>
+        <w:drawing>
+          <wp:inline distT="0" distB="0" distL="0" distR="0" wp14:anchorId="1A78B6B1" wp14:editId="22F7AFDA">
+            <wp:extent cx="4666519" cy="1350599"/>
+            <wp:effectExtent l="190500" t="190500" r="191770" b="193040"/>
+            <wp:docPr id="12" name="Picture 12"/>
+            <wp:cNvGraphicFramePr>
+              <a:graphicFrameLocks xmlns:a="http://schemas.openxmlformats.org/drawingml/2006/main" noChangeAspect="1"/>
+            </wp:cNvGraphicFramePr>
+            <a:graphic xmlns:a="http://schemas.openxmlformats.org/drawingml/2006/main">
+              <a:graphicData uri="http://schemas.openxmlformats.org/drawingml/2006/picture">
+                <pic:pic xmlns:pic="http://schemas.openxmlformats.org/drawingml/2006/picture">
+                  <pic:nvPicPr>
+                    <pic:cNvPr id="1" name=""/>
+                    <pic:cNvPicPr/>
+                  </pic:nvPicPr>
+                  <pic:blipFill>
+                    <a:blip r:embed="rId13"/>
+                    <a:stretch>
+                      <a:fillRect/>
+                    </a:stretch>
+                  </pic:blipFill>
+                  <pic:spPr>
+                    <a:xfrm>
+                      <a:off x="0" y="0"/>
+                      <a:ext cx="4691476" cy="1357822"/>
+                    </a:xfrm>
+                    <a:prstGeom prst="rect">
+                      <a:avLst/>
+                    </a:prstGeom>
+                    <a:ln>
+                      <a:noFill/>
+                    </a:ln>
+                    <a:effectLst>
+                      <a:outerShdw blurRad="190500" algn="tl" rotWithShape="0">
+                        <a:srgbClr val="000000">
+                          <a:alpha val="70000"/>
+                        </a:srgbClr>
+                      </a:outerShdw>
+                    </a:effectLst>
+                  </pic:spPr>
+                </pic:pic>
+              </a:graphicData>
+            </a:graphic>
+          </wp:inline>
+        </w:drawing>
+      </w:r>
+    </w:p>
+    <w:p>
+      <w:pPr>
+        <w:pStyle w:val="NoSpacing"/>
+        <w:jc w:val="both"/>
+        <w:rPr>
+          <w:sz w:val="24"/>
+          <w:lang w:val="es-CR"/>
+        </w:rPr>
+      </w:pPr>
+    </w:p>
+    <w:p>
+      <w:pPr>
+        <w:pStyle w:val="NoSpacing"/>
+        <w:jc w:val="both"/>
+        <w:rPr>
+          <w:sz w:val="24"/>
+          <w:lang w:val="es-CR"/>
+        </w:rPr>
+      </w:pPr>
+      <w:r>
+        <w:rPr>
+          <w:sz w:val="24"/>
+          <w:lang w:val="es-CR"/>
+        </w:rPr>
+        <w:t xml:space="preserve">Para verificar desde el sitio web, es posible ingresando al listado de </w:t>
+      </w:r>
+      <w:proofErr w:type="spellStart"/>
+      <w:r>
+        <w:rPr>
+          <w:sz w:val="24"/>
+          <w:lang w:val="es-CR"/>
+        </w:rPr>
+        <w:t>commits</w:t>
+      </w:r>
+      <w:proofErr w:type="spellEnd"/>
+      <w:r>
+        <w:rPr>
+          <w:sz w:val="24"/>
+          <w:lang w:val="es-CR"/>
+        </w:rPr>
+        <w:t xml:space="preserve"> del repositorio y ver que la información coincida. </w:t>
+      </w:r>
+    </w:p>
+    <w:p>
+      <w:pPr>
+        <w:pStyle w:val="NoSpacing"/>
+        <w:jc w:val="center"/>
+        <w:rPr>
+          <w:sz w:val="24"/>
+          <w:lang w:val="es-CR"/>
+        </w:rPr>
+      </w:pPr>
+      <w:r>
+        <w:rPr>
+          <w:noProof/>
+        </w:rPr>
+        <w:drawing>
+          <wp:inline distT="0" distB="0" distL="0" distR="0" wp14:anchorId="690FB01E" wp14:editId="3B44819E">
+            <wp:extent cx="4115784" cy="2476067"/>
+            <wp:effectExtent l="190500" t="190500" r="189865" b="191135"/>
+            <wp:docPr id="11" name="Picture 11"/>
+            <wp:cNvGraphicFramePr>
+              <a:graphicFrameLocks xmlns:a="http://schemas.openxmlformats.org/drawingml/2006/main" noChangeAspect="1"/>
+            </wp:cNvGraphicFramePr>
+            <a:graphic xmlns:a="http://schemas.openxmlformats.org/drawingml/2006/main">
+              <a:graphicData uri="http://schemas.openxmlformats.org/drawingml/2006/picture">
+                <pic:pic xmlns:pic="http://schemas.openxmlformats.org/drawingml/2006/picture">
+                  <pic:nvPicPr>
+                    <pic:cNvPr id="1" name=""/>
+                    <pic:cNvPicPr/>
+                  </pic:nvPicPr>
+                  <pic:blipFill>
+                    <a:blip r:embed="rId14"/>
+                    <a:stretch>
+                      <a:fillRect/>
+                    </a:stretch>
+                  </pic:blipFill>
+                  <pic:spPr>
+                    <a:xfrm>
+                      <a:off x="0" y="0"/>
+                      <a:ext cx="4157331" cy="2501062"/>
+                    </a:xfrm>
+                    <a:prstGeom prst="rect">
+                      <a:avLst/>
+                    </a:prstGeom>
+                    <a:ln>
+                      <a:noFill/>
+                    </a:ln>
+                    <a:effectLst>
+                      <a:outerShdw blurRad="190500" algn="tl" rotWithShape="0">
+                        <a:srgbClr val="000000">
+                          <a:alpha val="70000"/>
+                        </a:srgbClr>
+                      </a:outerShdw>
+                    </a:effectLst>
+                  </pic:spPr>
+                </pic:pic>
+              </a:graphicData>
+            </a:graphic>
+          </wp:inline>
+        </w:drawing>
+      </w:r>
     </w:p>
     <w:sectPr>
+      <w:footerReference w:type="default" r:id="rId15"/>
       <w:pgSz w:w="12240" w:h="15840"/>
       <w:pgMar w:top="1440" w:right="1440" w:bottom="1440" w:left="1440" w:header="720" w:footer="720" w:gutter="0"/>
       <w:cols w:space="720"/>
@@ -1834,6 +2307,130 @@
 </w:document>
 </file>
 
+<file path=word/endnotes.xml><?xml version="1.0" encoding="utf-8"?>
+<w:endnotes xmlns:wpc="http://schemas.microsoft.com/office/word/2010/wordprocessingCanvas" xmlns:mc="http://schemas.openxmlformats.org/markup-compatibility/2006" xmlns:o="urn:schemas-microsoft-com:office:office" xmlns:r="http://schemas.openxmlformats.org/officeDocument/2006/relationships" xmlns:m="http://schemas.openxmlformats.org/officeDocument/2006/math" xmlns:v="urn:schemas-microsoft-com:vml" xmlns:wp14="http://schemas.microsoft.com/office/word/2010/wordprocessingDrawing" xmlns:wp="http://schemas.openxmlformats.org/drawingml/2006/wordprocessingDrawing" xmlns:w10="urn:schemas-microsoft-com:office:word" xmlns:w="http://schemas.openxmlformats.org/wordprocessingml/2006/main" xmlns:w14="http://schemas.microsoft.com/office/word/2010/wordml" xmlns:w15="http://schemas.microsoft.com/office/word/2012/wordml" xmlns:wpg="http://schemas.microsoft.com/office/word/2010/wordprocessingGroup" xmlns:wpi="http://schemas.microsoft.com/office/word/2010/wordprocessingInk" xmlns:wne="http://schemas.microsoft.com/office/word/2006/wordml" xmlns:wps="http://schemas.microsoft.com/office/word/2010/wordprocessingShape" mc:Ignorable="w14 w15 wp14">
+  <w:endnote w:type="separator" w:id="-1">
+    <w:p>
+      <w:pPr>
+        <w:spacing w:after="0" w:line="240" w:lineRule="auto"/>
+      </w:pPr>
+      <w:r>
+        <w:separator/>
+      </w:r>
+    </w:p>
+  </w:endnote>
+  <w:endnote w:type="continuationSeparator" w:id="0">
+    <w:p>
+      <w:pPr>
+        <w:spacing w:after="0" w:line="240" w:lineRule="auto"/>
+      </w:pPr>
+      <w:r>
+        <w:continuationSeparator/>
+      </w:r>
+    </w:p>
+  </w:endnote>
+</w:endnotes>
+</file>
+
+<file path=word/footer1.xml><?xml version="1.0" encoding="utf-8"?>
+<w:ftr xmlns:wpc="http://schemas.microsoft.com/office/word/2010/wordprocessingCanvas" xmlns:mc="http://schemas.openxmlformats.org/markup-compatibility/2006" xmlns:o="urn:schemas-microsoft-com:office:office" xmlns:r="http://schemas.openxmlformats.org/officeDocument/2006/relationships" xmlns:m="http://schemas.openxmlformats.org/officeDocument/2006/math" xmlns:v="urn:schemas-microsoft-com:vml" xmlns:wp14="http://schemas.microsoft.com/office/word/2010/wordprocessingDrawing" xmlns:wp="http://schemas.openxmlformats.org/drawingml/2006/wordprocessingDrawing" xmlns:w10="urn:schemas-microsoft-com:office:word" xmlns:w="http://schemas.openxmlformats.org/wordprocessingml/2006/main" xmlns:w14="http://schemas.microsoft.com/office/word/2010/wordml" xmlns:w15="http://schemas.microsoft.com/office/word/2012/wordml" xmlns:wpg="http://schemas.microsoft.com/office/word/2010/wordprocessingGroup" xmlns:wpi="http://schemas.microsoft.com/office/word/2010/wordprocessingInk" xmlns:wne="http://schemas.microsoft.com/office/word/2006/wordml" xmlns:wps="http://schemas.microsoft.com/office/word/2010/wordprocessingShape" mc:Ignorable="w14 w15 wp14">
+  <w:p>
+    <w:pPr>
+      <w:pStyle w:val="Footer"/>
+      <w:jc w:val="right"/>
+    </w:pPr>
+    <w:r>
+      <w:t xml:space="preserve">A80622 - Oscar Arias Mora </w:t>
+    </w:r>
+    <w:r>
+      <w:tab/>
+    </w:r>
+    <w:r>
+      <w:tab/>
+      <w:t xml:space="preserve">Lab4: </w:t>
+    </w:r>
+    <w:r>
+      <w:t xml:space="preserve">Manual de </w:t>
+    </w:r>
+    <w:proofErr w:type="spellStart"/>
+    <w:r>
+      <w:t>Github</w:t>
+    </w:r>
+    <w:proofErr w:type="spellEnd"/>
+    <w:r>
+      <w:t xml:space="preserve">. </w:t>
+    </w:r>
+    <w:sdt>
+      <w:sdtPr>
+        <w:id w:val="634462944"/>
+        <w:docPartObj>
+          <w:docPartGallery w:val="Page Numbers (Bottom of Page)"/>
+          <w:docPartUnique/>
+        </w:docPartObj>
+      </w:sdtPr>
+      <w:sdtEndPr>
+        <w:rPr>
+          <w:noProof/>
+        </w:rPr>
+      </w:sdtEndPr>
+      <w:sdtContent>
+        <w:r>
+          <w:fldChar w:fldCharType="begin"/>
+        </w:r>
+        <w:r>
+          <w:instrText xml:space="preserve"> PAGE   \* MERGEFORMAT </w:instrText>
+        </w:r>
+        <w:r>
+          <w:fldChar w:fldCharType="separate"/>
+        </w:r>
+        <w:r>
+          <w:rPr>
+            <w:noProof/>
+          </w:rPr>
+          <w:t>4</w:t>
+        </w:r>
+        <w:r>
+          <w:rPr>
+            <w:noProof/>
+          </w:rPr>
+          <w:fldChar w:fldCharType="end"/>
+        </w:r>
+      </w:sdtContent>
+    </w:sdt>
+  </w:p>
+  <w:p>
+    <w:pPr>
+      <w:pStyle w:val="Footer"/>
+    </w:pPr>
+  </w:p>
+</w:ftr>
+</file>
+
+<file path=word/footnotes.xml><?xml version="1.0" encoding="utf-8"?>
+<w:footnotes xmlns:wpc="http://schemas.microsoft.com/office/word/2010/wordprocessingCanvas" xmlns:mc="http://schemas.openxmlformats.org/markup-compatibility/2006" xmlns:o="urn:schemas-microsoft-com:office:office" xmlns:r="http://schemas.openxmlformats.org/officeDocument/2006/relationships" xmlns:m="http://schemas.openxmlformats.org/officeDocument/2006/math" xmlns:v="urn:schemas-microsoft-com:vml" xmlns:wp14="http://schemas.microsoft.com/office/word/2010/wordprocessingDrawing" xmlns:wp="http://schemas.openxmlformats.org/drawingml/2006/wordprocessingDrawing" xmlns:w10="urn:schemas-microsoft-com:office:word" xmlns:w="http://schemas.openxmlformats.org/wordprocessingml/2006/main" xmlns:w14="http://schemas.microsoft.com/office/word/2010/wordml" xmlns:w15="http://schemas.microsoft.com/office/word/2012/wordml" xmlns:wpg="http://schemas.microsoft.com/office/word/2010/wordprocessingGroup" xmlns:wpi="http://schemas.microsoft.com/office/word/2010/wordprocessingInk" xmlns:wne="http://schemas.microsoft.com/office/word/2006/wordml" xmlns:wps="http://schemas.microsoft.com/office/word/2010/wordprocessingShape" mc:Ignorable="w14 w15 wp14">
+  <w:footnote w:type="separator" w:id="-1">
+    <w:p>
+      <w:pPr>
+        <w:spacing w:after="0" w:line="240" w:lineRule="auto"/>
+      </w:pPr>
+      <w:r>
+        <w:separator/>
+      </w:r>
+    </w:p>
+  </w:footnote>
+  <w:footnote w:type="continuationSeparator" w:id="0">
+    <w:p>
+      <w:pPr>
+        <w:spacing w:after="0" w:line="240" w:lineRule="auto"/>
+      </w:pPr>
+      <w:r>
+        <w:continuationSeparator/>
+      </w:r>
+    </w:p>
+  </w:footnote>
+</w:footnotes>
+</file>
+
 <file path=word/numbering.xml><?xml version="1.0" encoding="utf-8"?>
 <w:numbering xmlns:wpc="http://schemas.microsoft.com/office/word/2010/wordprocessingCanvas" xmlns:mc="http://schemas.openxmlformats.org/markup-compatibility/2006" xmlns:o="urn:schemas-microsoft-com:office:office" xmlns:r="http://schemas.openxmlformats.org/officeDocument/2006/relationships" xmlns:m="http://schemas.openxmlformats.org/officeDocument/2006/math" xmlns:v="urn:schemas-microsoft-com:vml" xmlns:wp14="http://schemas.microsoft.com/office/word/2010/wordprocessingDrawing" xmlns:wp="http://schemas.openxmlformats.org/drawingml/2006/wordprocessingDrawing" xmlns:w10="urn:schemas-microsoft-com:office:word" xmlns:w="http://schemas.openxmlformats.org/wordprocessingml/2006/main" xmlns:w14="http://schemas.microsoft.com/office/word/2010/wordml" xmlns:w15="http://schemas.microsoft.com/office/word/2012/wordml" xmlns:wpg="http://schemas.microsoft.com/office/word/2010/wordprocessingGroup" xmlns:wpi="http://schemas.microsoft.com/office/word/2010/wordprocessingInk" xmlns:wne="http://schemas.microsoft.com/office/word/2006/wordml" xmlns:wps="http://schemas.microsoft.com/office/word/2010/wordprocessingShape" mc:Ignorable="w14 w15 wp14">
   <w:abstractNum w:abstractNumId="0" w15:restartNumberingAfterBreak="0">
@@ -2015,6 +2612,95 @@
     </w:lvl>
   </w:abstractNum>
   <w:abstractNum w:abstractNumId="2" w15:restartNumberingAfterBreak="0">
+    <w:nsid w:val="32DB3323"/>
+    <w:multiLevelType w:val="hybridMultilevel"/>
+    <w:tmpl w:val="25CEC834"/>
+    <w:lvl w:ilvl="0" w:tplc="0409000F">
+      <w:start w:val="1"/>
+      <w:numFmt w:val="decimal"/>
+      <w:lvlText w:val="%1."/>
+      <w:lvlJc w:val="left"/>
+      <w:pPr>
+        <w:ind w:left="720" w:hanging="360"/>
+      </w:pPr>
+      <w:rPr>
+        <w:rFonts w:hint="default"/>
+      </w:rPr>
+    </w:lvl>
+    <w:lvl w:ilvl="1" w:tplc="04090019" w:tentative="1">
+      <w:start w:val="1"/>
+      <w:numFmt w:val="lowerLetter"/>
+      <w:lvlText w:val="%2."/>
+      <w:lvlJc w:val="left"/>
+      <w:pPr>
+        <w:ind w:left="1440" w:hanging="360"/>
+      </w:pPr>
+    </w:lvl>
+    <w:lvl w:ilvl="2" w:tplc="0409001B" w:tentative="1">
+      <w:start w:val="1"/>
+      <w:numFmt w:val="lowerRoman"/>
+      <w:lvlText w:val="%3."/>
+      <w:lvlJc w:val="right"/>
+      <w:pPr>
+        <w:ind w:left="2160" w:hanging="180"/>
+      </w:pPr>
+    </w:lvl>
+    <w:lvl w:ilvl="3" w:tplc="0409000F" w:tentative="1">
+      <w:start w:val="1"/>
+      <w:numFmt w:val="decimal"/>
+      <w:lvlText w:val="%4."/>
+      <w:lvlJc w:val="left"/>
+      <w:pPr>
+        <w:ind w:left="2880" w:hanging="360"/>
+      </w:pPr>
+    </w:lvl>
+    <w:lvl w:ilvl="4" w:tplc="04090019" w:tentative="1">
+      <w:start w:val="1"/>
+      <w:numFmt w:val="lowerLetter"/>
+      <w:lvlText w:val="%5."/>
+      <w:lvlJc w:val="left"/>
+      <w:pPr>
+        <w:ind w:left="3600" w:hanging="360"/>
+      </w:pPr>
+    </w:lvl>
+    <w:lvl w:ilvl="5" w:tplc="0409001B" w:tentative="1">
+      <w:start w:val="1"/>
+      <w:numFmt w:val="lowerRoman"/>
+      <w:lvlText w:val="%6."/>
+      <w:lvlJc w:val="right"/>
+      <w:pPr>
+        <w:ind w:left="4320" w:hanging="180"/>
+      </w:pPr>
+    </w:lvl>
+    <w:lvl w:ilvl="6" w:tplc="0409000F" w:tentative="1">
+      <w:start w:val="1"/>
+      <w:numFmt w:val="decimal"/>
+      <w:lvlText w:val="%7."/>
+      <w:lvlJc w:val="left"/>
+      <w:pPr>
+        <w:ind w:left="5040" w:hanging="360"/>
+      </w:pPr>
+    </w:lvl>
+    <w:lvl w:ilvl="7" w:tplc="04090019" w:tentative="1">
+      <w:start w:val="1"/>
+      <w:numFmt w:val="lowerLetter"/>
+      <w:lvlText w:val="%8."/>
+      <w:lvlJc w:val="left"/>
+      <w:pPr>
+        <w:ind w:left="5760" w:hanging="360"/>
+      </w:pPr>
+    </w:lvl>
+    <w:lvl w:ilvl="8" w:tplc="0409001B" w:tentative="1">
+      <w:start w:val="1"/>
+      <w:numFmt w:val="lowerRoman"/>
+      <w:lvlText w:val="%9."/>
+      <w:lvlJc w:val="right"/>
+      <w:pPr>
+        <w:ind w:left="6480" w:hanging="180"/>
+      </w:pPr>
+    </w:lvl>
+  </w:abstractNum>
+  <w:abstractNum w:abstractNumId="3" w15:restartNumberingAfterBreak="0">
     <w:nsid w:val="3ED82075"/>
     <w:multiLevelType w:val="hybridMultilevel"/>
     <w:tmpl w:val="A9829104"/>
@@ -2103,7 +2789,7 @@
       </w:pPr>
     </w:lvl>
   </w:abstractNum>
-  <w:abstractNum w:abstractNumId="3" w15:restartNumberingAfterBreak="0">
+  <w:abstractNum w:abstractNumId="4" w15:restartNumberingAfterBreak="0">
     <w:nsid w:val="46E34401"/>
     <w:multiLevelType w:val="hybridMultilevel"/>
     <w:tmpl w:val="E0DC026A"/>
@@ -2192,7 +2878,7 @@
       </w:pPr>
     </w:lvl>
   </w:abstractNum>
-  <w:abstractNum w:abstractNumId="4" w15:restartNumberingAfterBreak="0">
+  <w:abstractNum w:abstractNumId="5" w15:restartNumberingAfterBreak="0">
     <w:nsid w:val="57CC630B"/>
     <w:multiLevelType w:val="hybridMultilevel"/>
     <w:tmpl w:val="C9F8B7A2"/>
@@ -2281,7 +2967,7 @@
       </w:pPr>
     </w:lvl>
   </w:abstractNum>
-  <w:abstractNum w:abstractNumId="5" w15:restartNumberingAfterBreak="0">
+  <w:abstractNum w:abstractNumId="6" w15:restartNumberingAfterBreak="0">
     <w:nsid w:val="60F73DF2"/>
     <w:multiLevelType w:val="multilevel"/>
     <w:tmpl w:val="A9829104"/>
@@ -2370,7 +3056,7 @@
       </w:pPr>
     </w:lvl>
   </w:abstractNum>
-  <w:abstractNum w:abstractNumId="6" w15:restartNumberingAfterBreak="0">
+  <w:abstractNum w:abstractNumId="7" w15:restartNumberingAfterBreak="0">
     <w:nsid w:val="63BC6C66"/>
     <w:multiLevelType w:val="hybridMultilevel"/>
     <w:tmpl w:val="E0DC026A"/>
@@ -2459,7 +3145,7 @@
       </w:pPr>
     </w:lvl>
   </w:abstractNum>
-  <w:abstractNum w:abstractNumId="7" w15:restartNumberingAfterBreak="0">
+  <w:abstractNum w:abstractNumId="8" w15:restartNumberingAfterBreak="0">
     <w:nsid w:val="6F5E44EC"/>
     <w:multiLevelType w:val="hybridMultilevel"/>
     <w:tmpl w:val="E2707094"/>
@@ -2549,28 +3235,31 @@
     </w:lvl>
   </w:abstractNum>
   <w:num w:numId="1">
-    <w:abstractNumId w:val="2"/>
+    <w:abstractNumId w:val="3"/>
   </w:num>
   <w:num w:numId="2">
-    <w:abstractNumId w:val="5"/>
+    <w:abstractNumId w:val="6"/>
   </w:num>
   <w:num w:numId="3">
     <w:abstractNumId w:val="1"/>
   </w:num>
   <w:num w:numId="4">
-    <w:abstractNumId w:val="4"/>
+    <w:abstractNumId w:val="5"/>
   </w:num>
   <w:num w:numId="5">
-    <w:abstractNumId w:val="6"/>
+    <w:abstractNumId w:val="7"/>
   </w:num>
   <w:num w:numId="6">
     <w:abstractNumId w:val="0"/>
   </w:num>
   <w:num w:numId="7">
-    <w:abstractNumId w:val="3"/>
+    <w:abstractNumId w:val="4"/>
   </w:num>
   <w:num w:numId="8">
-    <w:abstractNumId w:val="7"/>
+    <w:abstractNumId w:val="8"/>
+  </w:num>
+  <w:num w:numId="9">
+    <w:abstractNumId w:val="2"/>
   </w:num>
 </w:numbering>
 </file>
@@ -3084,6 +3773,50 @@
       <w:contextualSpacing/>
     </w:pPr>
   </w:style>
+  <w:style w:type="paragraph" w:styleId="Header">
+    <w:name w:val="header"/>
+    <w:basedOn w:val="Normal"/>
+    <w:link w:val="HeaderChar"/>
+    <w:uiPriority w:val="99"/>
+    <w:unhideWhenUsed/>
+    <w:rsid w:val="00211B15"/>
+    <w:pPr>
+      <w:tabs>
+        <w:tab w:val="center" w:pos="4680"/>
+        <w:tab w:val="right" w:pos="9360"/>
+      </w:tabs>
+      <w:spacing w:after="0" w:line="240" w:lineRule="auto"/>
+    </w:pPr>
+  </w:style>
+  <w:style w:type="character" w:customStyle="1" w:styleId="HeaderChar">
+    <w:name w:val="Header Char"/>
+    <w:basedOn w:val="DefaultParagraphFont"/>
+    <w:link w:val="Header"/>
+    <w:uiPriority w:val="99"/>
+    <w:rsid w:val="00211B15"/>
+  </w:style>
+  <w:style w:type="paragraph" w:styleId="Footer">
+    <w:name w:val="footer"/>
+    <w:basedOn w:val="Normal"/>
+    <w:link w:val="FooterChar"/>
+    <w:uiPriority w:val="99"/>
+    <w:unhideWhenUsed/>
+    <w:rsid w:val="00211B15"/>
+    <w:pPr>
+      <w:tabs>
+        <w:tab w:val="center" w:pos="4680"/>
+        <w:tab w:val="right" w:pos="9360"/>
+      </w:tabs>
+      <w:spacing w:after="0" w:line="240" w:lineRule="auto"/>
+    </w:pPr>
+  </w:style>
+  <w:style w:type="character" w:customStyle="1" w:styleId="FooterChar">
+    <w:name w:val="Footer Char"/>
+    <w:basedOn w:val="DefaultParagraphFont"/>
+    <w:link w:val="Footer"/>
+    <w:uiPriority w:val="99"/>
+    <w:rsid w:val="00211B15"/>
+  </w:style>
 </w:styles>
 </file>
 

</xml_diff>